<commit_message>
added the second line.
</commit_message>
<xml_diff>
--- a/MyPages.docx
+++ b/MyPages.docx
@@ -6,9 +6,17 @@
       <w:pPr>
         <w:pStyle w:val="Heading"/>
         <w:jc w:val="center"/>
+        <w:rPr>
+          <w:sz w:val="36"/>
+          <w:szCs w:val="36"/>
+          <w:rtl w:val="0"/>
+          <w:lang w:val="en-US"/>
+        </w:rPr>
       </w:pPr>
       <w:r>
         <w:rPr>
+          <w:sz w:val="36"/>
+          <w:szCs w:val="36"/>
           <w:rtl w:val="0"/>
           <w:lang w:val="en-US"/>
         </w:rPr>
@@ -17,26 +25,90 @@
     </w:p>
     <w:p>
       <w:pPr>
-        <w:pStyle w:val="Body"/>
-        <w:bidi w:val="0"/>
+        <w:pStyle w:val="Body A"/>
+        <w:rPr>
+          <w:b w:val="1"/>
+          <w:bCs w:val="1"/>
+          <w:sz w:val="36"/>
+          <w:szCs w:val="36"/>
+          <w:rtl w:val="0"/>
+          <w:lang w:val="en-US"/>
+        </w:rPr>
       </w:pPr>
     </w:p>
     <w:p>
       <w:pPr>
-        <w:pStyle w:val="Body"/>
-        <w:bidi w:val="0"/>
+        <w:pStyle w:val="Body A"/>
+        <w:rPr>
+          <w:sz w:val="22"/>
+          <w:szCs w:val="22"/>
+          <w:rtl w:val="0"/>
+        </w:rPr>
       </w:pPr>
       <w:r>
         <w:rPr>
           <w:rFonts w:ascii="Helvetica" w:cs="Arial Unicode MS" w:hAnsi="Arial Unicode MS" w:eastAsia="Arial Unicode MS"/>
+          <w:sz w:val="22"/>
+          <w:szCs w:val="22"/>
           <w:rtl w:val="0"/>
+          <w:lang w:val="en-US"/>
         </w:rPr>
         <w:t>This is a text document created using Pages.</w:t>
       </w:r>
     </w:p>
+    <w:p>
+      <w:pPr>
+        <w:pStyle w:val="Body A"/>
+      </w:pPr>
+      <w:r>
+        <w:rPr>
+          <w:rFonts w:ascii="Helvetica" w:cs="Arial Unicode MS" w:hAnsi="Arial Unicode MS" w:eastAsia="Arial Unicode MS"/>
+          <w:sz w:val="22"/>
+          <w:szCs w:val="22"/>
+          <w:rtl w:val="0"/>
+          <w:lang w:val="en-US"/>
+        </w:rPr>
+        <w:t>This is line 2</w:t>
+      </w:r>
+      <w:r>
+        <w:rPr>
+          <w:sz w:val="22"/>
+          <w:szCs w:val="22"/>
+          <w:rtl w:val="0"/>
+        </w:rPr>
+        <w:drawing>
+          <wp:anchor distT="0" distB="0" distL="152400" distR="152400" simplePos="0" relativeHeight="251659264" behindDoc="0" locked="0" layoutInCell="1" allowOverlap="1">
+            <wp:simplePos x="0" y="0"/>
+            <wp:positionH relativeFrom="margin">
+              <wp:posOffset>605594</wp:posOffset>
+            </wp:positionH>
+            <wp:positionV relativeFrom="line">
+              <wp:posOffset>317500</wp:posOffset>
+            </wp:positionV>
+            <wp:extent cx="5431595" cy="4159250"/>
+            <wp:effectExtent l="0" t="0" r="0" b="0"/>
+            <wp:wrapTopAndBottom distT="0" distB="0"/>
+            <wp:docPr id="1073741825" name="officeArt object"/>
+            <wp:cNvGraphicFramePr/>
+            <a:graphic xmlns:a="http://schemas.openxmlformats.org/drawingml/2006/main">
+              <a:graphicData uri="http://schemas.openxmlformats.org/drawingml/2006/chart">
+                <c:chart xmlns:c="http://schemas.openxmlformats.org/drawingml/2006/chart" r:id="rId4"/>
+              </a:graphicData>
+            </a:graphic>
+          </wp:anchor>
+        </w:drawing>
+      </w:r>
+      <w:r>
+        <w:rPr>
+          <w:sz w:val="22"/>
+          <w:szCs w:val="22"/>
+          <w:rtl w:val="0"/>
+        </w:rPr>
+      </w:r>
+    </w:p>
     <w:sectPr>
-      <w:headerReference w:type="default" r:id="rId4"/>
-      <w:footerReference w:type="default" r:id="rId5"/>
+      <w:headerReference w:type="default" r:id="rId5"/>
+      <w:footerReference w:type="default" r:id="rId6"/>
       <w:pgSz w:w="12240" w:h="15840" w:orient="portrait"/>
       <w:pgMar w:top="1440" w:right="1440" w:bottom="1440" w:left="1440" w:header="720" w:footer="864"/>
       <w:bidi w:val="0"/>
@@ -48,6 +120,10 @@
 <file path=word/footer1.xml><?xml version="1.0" encoding="utf-8"?>
 <w:ftr xmlns:r="http://schemas.openxmlformats.org/officeDocument/2006/relationships" xmlns:wp="http://schemas.openxmlformats.org/drawingml/2006/wordprocessingDrawing" xmlns:w="http://schemas.openxmlformats.org/wordprocessingml/2006/main" xmlns:w10="urn:schemas-microsoft-com:office:word" xmlns:w14="http://schemas.microsoft.com/office/word/2010/wordml" xmlns:wps="http://schemas.microsoft.com/office/word/2010/wordprocessingShape" xmlns:wpg="http://schemas.microsoft.com/office/word/2010/wordprocessingGroup" xmlns:mc="http://schemas.openxmlformats.org/markup-compatibility/2006" xmlns:v="urn:schemas-microsoft-com:vml" xmlns:o="urn:schemas-microsoft-com:office:office" mc:Ignorable="w14">
   <w:p>
+    <w:pPr>
+      <w:pStyle w:val="Header &amp; Footer"/>
+      <w:bidi w:val="0"/>
+    </w:pPr>
     <w:r/>
   </w:p>
 </w:ftr>
@@ -56,6 +132,10 @@
 <file path=word/header1.xml><?xml version="1.0" encoding="utf-8"?>
 <w:hdr xmlns:r="http://schemas.openxmlformats.org/officeDocument/2006/relationships" xmlns:wp="http://schemas.openxmlformats.org/drawingml/2006/wordprocessingDrawing" xmlns:w="http://schemas.openxmlformats.org/wordprocessingml/2006/main" xmlns:w10="urn:schemas-microsoft-com:office:word" xmlns:w14="http://schemas.microsoft.com/office/word/2010/wordml" xmlns:wps="http://schemas.microsoft.com/office/word/2010/wordprocessingShape" xmlns:wpg="http://schemas.microsoft.com/office/word/2010/wordprocessingGroup" xmlns:mc="http://schemas.openxmlformats.org/markup-compatibility/2006" xmlns:v="urn:schemas-microsoft-com:vml" xmlns:o="urn:schemas-microsoft-com:office:office" mc:Ignorable="w14">
   <w:p>
+    <w:pPr>
+      <w:pStyle w:val="Header &amp; Footer"/>
+      <w:bidi w:val="0"/>
+    </w:pPr>
     <w:r/>
   </w:p>
 </w:hdr>
@@ -165,14 +245,60 @@
     <w:next w:val="No List"/>
     <w:pPr/>
   </w:style>
+  <w:style w:type="paragraph" w:styleId="Header &amp; Footer">
+    <w:name w:val="Header &amp; Footer"/>
+    <w:next w:val="Header &amp; Footer"/>
+    <w:pPr>
+      <w:keepNext w:val="0"/>
+      <w:keepLines w:val="0"/>
+      <w:pageBreakBefore w:val="0"/>
+      <w:widowControl w:val="1"/>
+      <w:shd w:val="clear" w:color="auto" w:fill="auto"/>
+      <w:tabs>
+        <w:tab w:val="right" w:pos="9020"/>
+      </w:tabs>
+      <w:suppressAutoHyphens w:val="0"/>
+      <w:bidi w:val="0"/>
+      <w:spacing w:before="0" w:after="0" w:line="240" w:lineRule="auto"/>
+      <w:ind w:left="0" w:right="0" w:firstLine="0"/>
+      <w:jc w:val="left"/>
+      <w:outlineLvl w:val="9"/>
+    </w:pPr>
+    <w:rPr>
+      <w:rFonts w:ascii="Helvetica" w:cs="Arial Unicode MS" w:hAnsi="Arial Unicode MS" w:eastAsia="Arial Unicode MS"/>
+      <w:b w:val="0"/>
+      <w:bCs w:val="0"/>
+      <w:i w:val="0"/>
+      <w:iCs w:val="0"/>
+      <w:caps w:val="0"/>
+      <w:smallCaps w:val="0"/>
+      <w:strike w:val="0"/>
+      <w:dstrike w:val="0"/>
+      <w:outline w:val="0"/>
+      <w:color w:val="000000"/>
+      <w:spacing w:val="0"/>
+      <w:kern w:val="0"/>
+      <w:position w:val="0"/>
+      <w:sz w:val="24"/>
+      <w:szCs w:val="24"/>
+      <w:u w:val="none"/>
+      <w:vertAlign w:val="baseline"/>
+    </w:rPr>
+  </w:style>
   <w:style w:type="paragraph" w:styleId="Heading">
     <w:name w:val="Heading"/>
-    <w:next w:val="Body"/>
+    <w:next w:val="Body A"/>
     <w:pPr>
       <w:keepNext w:val="1"/>
       <w:keepLines w:val="0"/>
       <w:pageBreakBefore w:val="0"/>
       <w:widowControl w:val="1"/>
+      <w:pBdr>
+        <w:top w:val="nil"/>
+        <w:left w:val="nil"/>
+        <w:bottom w:val="nil"/>
+        <w:right w:val="nil"/>
+      </w:pBdr>
       <w:shd w:val="clear" w:color="auto" w:fill="auto"/>
       <w:suppressAutoHyphens w:val="0"/>
       <w:bidi w:val="0"/>
@@ -198,19 +324,25 @@
       <w:position w:val="0"/>
       <w:sz w:val="36"/>
       <w:szCs w:val="36"/>
-      <w:u w:val="none"/>
+      <w:u w:val="none" w:color="000000"/>
       <w:vertAlign w:val="baseline"/>
       <w:lang w:val="en-US"/>
     </w:rPr>
   </w:style>
-  <w:style w:type="paragraph" w:styleId="Body">
-    <w:name w:val="Body"/>
-    <w:next w:val="Body"/>
+  <w:style w:type="paragraph" w:styleId="Body A">
+    <w:name w:val="Body A"/>
+    <w:next w:val="Body A"/>
     <w:pPr>
       <w:keepNext w:val="0"/>
       <w:keepLines w:val="0"/>
       <w:pageBreakBefore w:val="0"/>
       <w:widowControl w:val="1"/>
+      <w:pBdr>
+        <w:top w:val="nil"/>
+        <w:left w:val="nil"/>
+        <w:bottom w:val="nil"/>
+        <w:right w:val="nil"/>
+      </w:pBdr>
       <w:shd w:val="clear" w:color="auto" w:fill="auto"/>
       <w:suppressAutoHyphens w:val="0"/>
       <w:bidi w:val="0"/>
@@ -236,12 +368,439 @@
       <w:position w:val="0"/>
       <w:sz w:val="22"/>
       <w:szCs w:val="22"/>
-      <w:u w:val="none"/>
+      <w:u w:val="none" w:color="000000"/>
       <w:vertAlign w:val="baseline"/>
       <w:lang w:val="en-US"/>
     </w:rPr>
   </w:style>
 </w:styles>
+</file>
+
+<file path=word/charts/chart1.xml><?xml version="1.0" encoding="utf-8"?>
+<c:chartSpace xmlns:c="http://schemas.openxmlformats.org/drawingml/2006/chart" xmlns:a="http://schemas.openxmlformats.org/drawingml/2006/main" xmlns:r="http://schemas.openxmlformats.org/officeDocument/2006/relationships">
+  <c:date1904 val="1"/>
+  <c:roundedCorners val="0"/>
+  <c:chart>
+    <c:title>
+      <c:tx>
+        <c:rich>
+          <a:bodyPr rot="0"/>
+          <a:lstStyle/>
+          <a:p>
+            <a:pPr lvl="0"/>
+          </a:p>
+        </c:rich>
+      </c:tx>
+      <c:layout/>
+      <c:overlay val="1"/>
+    </c:title>
+    <c:autoTitleDeleted val="1"/>
+    <c:plotArea>
+      <c:layout>
+        <c:manualLayout>
+          <c:layoutTarget val="inner"/>
+          <c:xMode val="edge"/>
+          <c:yMode val="edge"/>
+          <c:x val="0.0647313"/>
+          <c:y val="0.0366412"/>
+          <c:w val="0.935269"/>
+          <c:h val="0.903531"/>
+        </c:manualLayout>
+      </c:layout>
+      <c:barChart>
+        <c:barDir val="col"/>
+        <c:grouping val="clustered"/>
+        <c:varyColors val="0"/>
+        <c:ser>
+          <c:idx val="0"/>
+          <c:order val="0"/>
+          <c:tx>
+            <c:strRef>
+              <c:f>Sheet1!$A$2</c:f>
+              <c:strCache>
+                <c:pt idx="0">
+                  <c:v>Region 1</c:v>
+                </c:pt>
+              </c:strCache>
+            </c:strRef>
+          </c:tx>
+          <c:spPr>
+            <a:gradFill flip="none" rotWithShape="1">
+              <a:gsLst>
+                <a:gs pos="0">
+                  <a:srgbClr val="51A7F9"/>
+                </a:gs>
+                <a:gs pos="100000">
+                  <a:srgbClr val="0365C0"/>
+                </a:gs>
+              </a:gsLst>
+              <a:lin ang="5400000" scaled="0"/>
+            </a:gradFill>
+            <a:ln w="12700" cap="flat">
+              <a:noFill/>
+              <a:miter lim="400000"/>
+            </a:ln>
+            <a:effectLst/>
+          </c:spPr>
+          <c:invertIfNegative val="0"/>
+          <c:dLbls>
+            <c:numFmt formatCode="#,##0" sourceLinked="0"/>
+            <c:txPr>
+              <a:bodyPr/>
+              <a:lstStyle/>
+              <a:p>
+                <a:pPr lvl="0">
+                  <a:defRPr b="0" i="0" strike="noStrike" sz="1200" u="none">
+                    <a:solidFill>
+                      <a:srgbClr val="FFFFFF"/>
+                    </a:solidFill>
+                    <a:effectLst>
+                      <a:outerShdw sx="100000" sy="100000" kx="0" ky="0" algn="b" rotWithShape="0" blurRad="0" dist="38100" dir="2700000">
+                        <a:srgbClr val="000000"/>
+                      </a:outerShdw>
+                    </a:effectLst>
+                    <a:latin typeface="Helvetica"/>
+                  </a:defRPr>
+                </a:pPr>
+                <a:r>
+                  <a:rPr b="0" i="0" strike="noStrike" sz="1200" u="none">
+                    <a:solidFill>
+                      <a:srgbClr val="FFFFFF"/>
+                    </a:solidFill>
+                    <a:effectLst>
+                      <a:outerShdw sx="100000" sy="100000" kx="0" ky="0" algn="b" rotWithShape="0" blurRad="0" dist="38100" dir="2700000">
+                        <a:srgbClr val="000000"/>
+                      </a:outerShdw>
+                    </a:effectLst>
+                    <a:latin typeface="Helvetica"/>
+                  </a:rPr>
+                  <a:t/>
+                </a:r>
+              </a:p>
+            </c:txPr>
+            <c:dLblPos val="inEnd"/>
+            <c:showLegendKey val="0"/>
+            <c:showVal val="0"/>
+            <c:showCatName val="0"/>
+            <c:showSerName val="0"/>
+            <c:showPercent val="0"/>
+            <c:showBubbleSize val="0"/>
+            <c:showLeaderLines val="0"/>
+          </c:dLbls>
+          <c:cat>
+            <c:strRef>
+              <c:f>Sheet1!$B$1:$E$1</c:f>
+              <c:strCache>
+                <c:ptCount val="4"/>
+                <c:pt idx="0">
+                  <c:v>April</c:v>
+                </c:pt>
+                <c:pt idx="1">
+                  <c:v>May</c:v>
+                </c:pt>
+                <c:pt idx="2">
+                  <c:v>June</c:v>
+                </c:pt>
+                <c:pt idx="3">
+                  <c:v>July</c:v>
+                </c:pt>
+              </c:strCache>
+            </c:strRef>
+          </c:cat>
+          <c:val>
+            <c:numRef>
+              <c:f>Sheet1!$B$2:$E$2</c:f>
+              <c:numCache>
+                <c:ptCount val="4"/>
+                <c:pt idx="0">
+                  <c:v>17.000000</c:v>
+                </c:pt>
+                <c:pt idx="1">
+                  <c:v>26.000000</c:v>
+                </c:pt>
+                <c:pt idx="2">
+                  <c:v>53.000000</c:v>
+                </c:pt>
+                <c:pt idx="3">
+                  <c:v>96.000000</c:v>
+                </c:pt>
+              </c:numCache>
+            </c:numRef>
+          </c:val>
+        </c:ser>
+        <c:ser>
+          <c:idx val="1"/>
+          <c:order val="1"/>
+          <c:tx>
+            <c:strRef>
+              <c:f>Sheet1!$A$3</c:f>
+              <c:strCache>
+                <c:pt idx="0">
+                  <c:v>Region 2</c:v>
+                </c:pt>
+              </c:strCache>
+            </c:strRef>
+          </c:tx>
+          <c:spPr>
+            <a:gradFill flip="none" rotWithShape="1">
+              <a:gsLst>
+                <a:gs pos="0">
+                  <a:srgbClr val="70BF41"/>
+                </a:gs>
+                <a:gs pos="100000">
+                  <a:srgbClr val="00882B"/>
+                </a:gs>
+              </a:gsLst>
+              <a:lin ang="5400000" scaled="0"/>
+            </a:gradFill>
+            <a:ln w="12700" cap="flat">
+              <a:noFill/>
+              <a:miter lim="400000"/>
+            </a:ln>
+            <a:effectLst/>
+          </c:spPr>
+          <c:invertIfNegative val="0"/>
+          <c:dLbls>
+            <c:numFmt formatCode="#,##0" sourceLinked="0"/>
+            <c:txPr>
+              <a:bodyPr/>
+              <a:lstStyle/>
+              <a:p>
+                <a:pPr lvl="0">
+                  <a:defRPr b="0" i="0" strike="noStrike" sz="1200" u="none">
+                    <a:solidFill>
+                      <a:srgbClr val="FFFFFF"/>
+                    </a:solidFill>
+                    <a:effectLst>
+                      <a:outerShdw sx="100000" sy="100000" kx="0" ky="0" algn="b" rotWithShape="0" blurRad="0" dist="38100" dir="2700000">
+                        <a:srgbClr val="000000"/>
+                      </a:outerShdw>
+                    </a:effectLst>
+                    <a:latin typeface="Helvetica"/>
+                  </a:defRPr>
+                </a:pPr>
+                <a:r>
+                  <a:rPr b="0" i="0" strike="noStrike" sz="1200" u="none">
+                    <a:solidFill>
+                      <a:srgbClr val="FFFFFF"/>
+                    </a:solidFill>
+                    <a:effectLst>
+                      <a:outerShdw sx="100000" sy="100000" kx="0" ky="0" algn="b" rotWithShape="0" blurRad="0" dist="38100" dir="2700000">
+                        <a:srgbClr val="000000"/>
+                      </a:outerShdw>
+                    </a:effectLst>
+                    <a:latin typeface="Helvetica"/>
+                  </a:rPr>
+                  <a:t/>
+                </a:r>
+              </a:p>
+            </c:txPr>
+            <c:dLblPos val="inEnd"/>
+            <c:showLegendKey val="0"/>
+            <c:showVal val="0"/>
+            <c:showCatName val="0"/>
+            <c:showSerName val="0"/>
+            <c:showPercent val="0"/>
+            <c:showBubbleSize val="0"/>
+            <c:showLeaderLines val="0"/>
+          </c:dLbls>
+          <c:cat>
+            <c:strRef>
+              <c:f>Sheet1!$B$1:$E$1</c:f>
+              <c:strCache>
+                <c:ptCount val="4"/>
+                <c:pt idx="0">
+                  <c:v>April</c:v>
+                </c:pt>
+                <c:pt idx="1">
+                  <c:v>May</c:v>
+                </c:pt>
+                <c:pt idx="2">
+                  <c:v>June</c:v>
+                </c:pt>
+                <c:pt idx="3">
+                  <c:v>July</c:v>
+                </c:pt>
+              </c:strCache>
+            </c:strRef>
+          </c:cat>
+          <c:val>
+            <c:numRef>
+              <c:f>Sheet1!$B$3:$E$3</c:f>
+              <c:numCache>
+                <c:ptCount val="4"/>
+                <c:pt idx="0">
+                  <c:v>55.000000</c:v>
+                </c:pt>
+                <c:pt idx="1">
+                  <c:v>43.000000</c:v>
+                </c:pt>
+                <c:pt idx="2">
+                  <c:v>70.000000</c:v>
+                </c:pt>
+                <c:pt idx="3">
+                  <c:v>58.000000</c:v>
+                </c:pt>
+              </c:numCache>
+            </c:numRef>
+          </c:val>
+        </c:ser>
+        <c:gapWidth val="40"/>
+        <c:overlap val="-10"/>
+        <c:axId val="0"/>
+        <c:axId val="1"/>
+      </c:barChart>
+      <c:catAx>
+        <c:axId val="0"/>
+        <c:scaling>
+          <c:orientation val="minMax"/>
+        </c:scaling>
+        <c:delete val="0"/>
+        <c:axPos val="b"/>
+        <c:numFmt formatCode="General" sourceLinked="0"/>
+        <c:majorTickMark val="none"/>
+        <c:minorTickMark val="none"/>
+        <c:tickLblPos val="low"/>
+        <c:spPr>
+          <a:ln w="12700" cap="flat">
+            <a:solidFill>
+              <a:srgbClr val="000000"/>
+            </a:solidFill>
+            <a:prstDash val="solid"/>
+            <a:miter lim="400000"/>
+          </a:ln>
+        </c:spPr>
+        <c:txPr>
+          <a:bodyPr rot="0"/>
+          <a:lstStyle/>
+          <a:p>
+            <a:pPr lvl="0">
+              <a:defRPr b="0" i="0" strike="noStrike" sz="1000" u="none">
+                <a:solidFill>
+                  <a:srgbClr val="000000"/>
+                </a:solidFill>
+                <a:effectLst/>
+                <a:latin typeface="Helvetica"/>
+              </a:defRPr>
+            </a:pPr>
+          </a:p>
+        </c:txPr>
+        <c:crossAx val="1"/>
+        <c:crosses val="autoZero"/>
+        <c:auto val="1"/>
+        <c:lblAlgn val="ctr"/>
+        <c:noMultiLvlLbl val="1"/>
+      </c:catAx>
+      <c:valAx>
+        <c:axId val="1"/>
+        <c:scaling>
+          <c:orientation val="minMax"/>
+        </c:scaling>
+        <c:delete val="0"/>
+        <c:axPos val="l"/>
+        <c:majorGridlines>
+          <c:spPr>
+            <a:ln w="3175" cap="flat">
+              <a:solidFill>
+                <a:srgbClr val="B8B8B8"/>
+              </a:solidFill>
+              <a:prstDash val="solid"/>
+              <a:miter lim="400000"/>
+            </a:ln>
+          </c:spPr>
+        </c:majorGridlines>
+        <c:numFmt formatCode="General" sourceLinked="0"/>
+        <c:majorTickMark val="none"/>
+        <c:minorTickMark val="none"/>
+        <c:tickLblPos val="nextTo"/>
+        <c:spPr>
+          <a:ln w="12700" cap="flat">
+            <a:noFill/>
+            <a:prstDash val="solid"/>
+            <a:miter lim="400000"/>
+          </a:ln>
+        </c:spPr>
+        <c:txPr>
+          <a:bodyPr rot="0"/>
+          <a:lstStyle/>
+          <a:p>
+            <a:pPr lvl="0">
+              <a:defRPr b="0" i="0" strike="noStrike" sz="1000" u="none">
+                <a:solidFill>
+                  <a:srgbClr val="000000"/>
+                </a:solidFill>
+                <a:effectLst/>
+                <a:latin typeface="Helvetica"/>
+              </a:defRPr>
+            </a:pPr>
+          </a:p>
+        </c:txPr>
+        <c:crossAx val="0"/>
+        <c:crosses val="autoZero"/>
+        <c:crossBetween val="between"/>
+        <c:majorUnit val="25"/>
+        <c:minorUnit val="12.5"/>
+      </c:valAx>
+      <c:spPr>
+        <a:noFill/>
+        <a:ln w="12700" cap="flat">
+          <a:noFill/>
+          <a:miter lim="400000"/>
+        </a:ln>
+        <a:effectLst/>
+      </c:spPr>
+    </c:plotArea>
+    <c:legend>
+      <c:legendPos val="r"/>
+      <c:layout>
+        <c:manualLayout>
+          <c:xMode val="edge"/>
+          <c:yMode val="edge"/>
+          <c:x val="0.0791291"/>
+          <c:y val="0.005"/>
+          <c:w val="0.841742"/>
+          <c:h val="0.0491412"/>
+        </c:manualLayout>
+      </c:layout>
+      <c:overlay val="1"/>
+      <c:spPr>
+        <a:noFill/>
+        <a:ln w="12700" cap="flat">
+          <a:noFill/>
+          <a:miter lim="400000"/>
+        </a:ln>
+        <a:effectLst/>
+      </c:spPr>
+      <c:txPr>
+        <a:bodyPr/>
+        <a:lstStyle/>
+        <a:p>
+          <a:pPr lvl="0">
+            <a:defRPr b="0" i="0" strike="noStrike" sz="1000" u="none">
+              <a:solidFill>
+                <a:srgbClr val="000000"/>
+              </a:solidFill>
+              <a:effectLst/>
+              <a:latin typeface="Helvetica"/>
+            </a:defRPr>
+          </a:pPr>
+        </a:p>
+      </c:txPr>
+    </c:legend>
+    <c:plotVisOnly val="1"/>
+    <c:dispBlanksAs val="gap"/>
+  </c:chart>
+  <c:spPr>
+    <a:noFill/>
+    <a:ln>
+      <a:noFill/>
+    </a:ln>
+    <a:effectLst/>
+  </c:spPr>
+  <c:externalData r:id="rId1">
+    <c:autoUpdate val="0"/>
+  </c:externalData>
+</c:chartSpace>
 </file>
 
 <file path=word/theme/theme1.xml><?xml version="1.0" encoding="utf-8"?>
@@ -1204,19 +1763,23 @@
           <a:buFontTx/>
           <a:buNone/>
           <a:tabLst/>
-          <a:defRPr b="0" baseline="0" cap="none" i="0" spc="0" strike="noStrike" sz="1100" u="none" kumimoji="0" normalizeH="0">
-            <a:ln>
-              <a:noFill/>
-            </a:ln>
-            <a:solidFill>
-              <a:srgbClr val="000000"/>
-            </a:solidFill>
-            <a:effectLst/>
-            <a:uFillTx/>
-            <a:latin typeface="+mn-lt"/>
-            <a:ea typeface="+mn-ea"/>
-            <a:cs typeface="+mn-cs"/>
-            <a:sym typeface="Helvetica"/>
+          <a:defRPr b="0" baseline="0" cap="none" i="0" spc="0" strike="noStrike" sz="1200" u="none" kumimoji="0" normalizeH="0">
+            <a:ln>
+              <a:noFill/>
+            </a:ln>
+            <a:solidFill>
+              <a:srgbClr val="000000"/>
+            </a:solidFill>
+            <a:effectLst/>
+            <a:uFill>
+              <a:solidFill>
+                <a:srgbClr val="000000"/>
+              </a:solidFill>
+            </a:uFill>
+            <a:latin typeface="Times New Roman"/>
+            <a:ea typeface="Times New Roman"/>
+            <a:cs typeface="Times New Roman"/>
+            <a:sym typeface="Times New Roman"/>
           </a:defRPr>
         </a:defPPr>
         <a:lvl1pPr marL="0" marR="0" indent="0" algn="l" defTabSz="914400" rtl="0" fontAlgn="auto" latinLnBrk="1" hangingPunct="0">

</xml_diff>